<commit_message>
Moved highchart into js folder. Improved design. Added missing refferences. Updated notes. Updated refferences.
</commit_message>
<xml_diff>
--- a/diabetis/Interview noter og tips.docx
+++ b/diabetis/Interview noter og tips.docx
@@ -14,8 +14,14 @@
           <w:ilvl w:val="0"/>
           <w:numId w:val="2"/>
         </w:numPr>
-      </w:pPr>
-      <w:r>
+        <w:rPr>
+          <w:strike/>
+        </w:rPr>
+      </w:pPr>
+      <w:r>
+        <w:rPr>
+          <w:strike/>
+        </w:rPr>
         <w:t>Kulhydrat skema</w:t>
       </w:r>
     </w:p>
@@ -26,8 +32,14 @@
           <w:ilvl w:val="0"/>
           <w:numId w:val="2"/>
         </w:numPr>
-      </w:pPr>
-      <w:r>
+        <w:rPr>
+          <w:strike/>
+        </w:rPr>
+      </w:pPr>
+      <w:r>
+        <w:rPr>
+          <w:strike/>
+        </w:rPr>
         <w:t>Kulhydrat udregner</w:t>
       </w:r>
     </w:p>
@@ -93,8 +105,14 @@
           <w:ilvl w:val="0"/>
           <w:numId w:val="2"/>
         </w:numPr>
-      </w:pPr>
-      <w:r>
+        <w:rPr>
+          <w:strike/>
+        </w:rPr>
+      </w:pPr>
+      <w:r>
+        <w:rPr>
+          <w:strike/>
+        </w:rPr>
         <w:t>Brugbare nyheder</w:t>
       </w:r>
     </w:p>
@@ -160,8 +178,14 @@
           <w:ilvl w:val="0"/>
           <w:numId w:val="1"/>
         </w:numPr>
-      </w:pPr>
-      <w:r>
+        <w:rPr>
+          <w:strike/>
+        </w:rPr>
+      </w:pPr>
+      <w:r>
+        <w:rPr>
+          <w:strike/>
+        </w:rPr>
         <w:t>Udvikling</w:t>
       </w:r>
     </w:p>
@@ -172,14 +196,35 @@
           <w:ilvl w:val="0"/>
           <w:numId w:val="1"/>
         </w:numPr>
-      </w:pPr>
-      <w:r>
+        <w:rPr>
+          <w:strike/>
+        </w:rPr>
+      </w:pPr>
+      <w:r>
+        <w:rPr>
+          <w:strike/>
+        </w:rPr>
         <w:t>F</w:t>
       </w:r>
       <w:r>
+        <w:rPr>
+          <w:strike/>
+        </w:rPr>
         <w:t>remskridt</w:t>
       </w:r>
     </w:p>
+    <w:p>
+      <w:pPr>
+        <w:pStyle w:val="Listeafsnit"/>
+        <w:numPr>
+          <w:ilvl w:val="0"/>
+          <w:numId w:val="1"/>
+        </w:numPr>
+      </w:pPr>
+      <w:r>
+        <w:t>dødstal</w:t>
+      </w:r>
+    </w:p>
     <w:p/>
     <w:p>
       <w:r>
@@ -194,19 +239,17 @@
           <w:numId w:val="1"/>
         </w:numPr>
       </w:pPr>
+      <w:r>
+        <w:t>Diabetes</w:t>
+      </w:r>
+      <w:r>
+        <w:t xml:space="preserve"> </w:t>
+      </w:r>
       <w:proofErr w:type="spellStart"/>
       <w:r>
-        <w:t>Diabetis</w:t>
+        <w:t>arrangeementer</w:t>
       </w:r>
       <w:proofErr w:type="spellEnd"/>
-      <w:r>
-        <w:t xml:space="preserve"> </w:t>
-      </w:r>
-      <w:proofErr w:type="spellStart"/>
-      <w:r>
-        <w:t>arrangeementer</w:t>
-      </w:r>
-      <w:proofErr w:type="spellEnd"/>
     </w:p>
     <w:p>
       <w:pPr>
@@ -234,14 +277,14 @@
           <w:numId w:val="1"/>
         </w:numPr>
       </w:pPr>
-      <w:proofErr w:type="spellStart"/>
-      <w:r>
-        <w:t>diabetis</w:t>
-      </w:r>
-      <w:proofErr w:type="spellEnd"/>
+      <w:proofErr w:type="gramStart"/>
+      <w:r>
+        <w:t>diabetes</w:t>
+      </w:r>
       <w:r>
         <w:t xml:space="preserve"> foreningen</w:t>
       </w:r>
+      <w:proofErr w:type="gramEnd"/>
     </w:p>
     <w:p>
       <w:pPr>
@@ -320,10 +363,7 @@
       </w:r>
       <w:proofErr w:type="gramEnd"/>
       <w:r>
-        <w:t xml:space="preserve"> på at </w:t>
-      </w:r>
-      <w:r>
-        <w:t>jeg ikke er doktor</w:t>
+        <w:t xml:space="preserve"> på at jeg ikke er doktor</w:t>
       </w:r>
     </w:p>
     <w:p>

</xml_diff>